<commit_message>
PGS update to docs
</commit_message>
<xml_diff>
--- a/documents/Deliverable_3/FlyingMongeese_Deliverable_3_UsabilityStudy.docx
+++ b/documents/Deliverable_3/FlyingMongeese_Deliverable_3_UsabilityStudy.docx
@@ -94,6 +94,15 @@
               </w:rPr>
               <w:t>As a small business owner, I want to be able to predict the amount of sales on a certain day so that I can schedule employees accordingly</w:t>
             </w:r>
+            <w:r>
+              <w:rPr>
+                <w:rFonts w:ascii="Arial" w:hAnsi="Arial" w:cs="Arial"/>
+                <w:color w:val="000000"/>
+                <w:sz w:val="20"/>
+                <w:szCs w:val="20"/>
+              </w:rPr>
+              <w:t>.</w:t>
+            </w:r>
           </w:p>
           <w:p>
             <w:pPr>
@@ -144,29 +153,34 @@
                 <w:sz w:val="20"/>
                 <w:szCs w:val="20"/>
               </w:rPr>
-              <w:t xml:space="preserve">As a small business </w:t>
-            </w:r>
-            <w:proofErr w:type="spellStart"/>
-            <w:proofErr w:type="gramStart"/>
-            <w:r>
-              <w:rPr>
-                <w:rFonts w:ascii="Arial" w:hAnsi="Arial" w:cs="Arial"/>
-                <w:color w:val="000000"/>
-                <w:sz w:val="20"/>
-                <w:szCs w:val="20"/>
-              </w:rPr>
-              <w:t>owner,I</w:t>
-            </w:r>
-            <w:proofErr w:type="spellEnd"/>
-            <w:proofErr w:type="gramEnd"/>
-            <w:r>
-              <w:rPr>
-                <w:rFonts w:ascii="Arial" w:hAnsi="Arial" w:cs="Arial"/>
-                <w:color w:val="000000"/>
-                <w:sz w:val="20"/>
-                <w:szCs w:val="20"/>
-              </w:rPr>
-              <w:t xml:space="preserve"> want to be able to predict the amount of income on a certain day so that I can account for potential sales</w:t>
+              <w:t>As a small business owner,</w:t>
+            </w:r>
+            <w:r>
+              <w:rPr>
+                <w:rFonts w:ascii="Arial" w:hAnsi="Arial" w:cs="Arial"/>
+                <w:color w:val="000000"/>
+                <w:sz w:val="20"/>
+                <w:szCs w:val="20"/>
+              </w:rPr>
+              <w:t xml:space="preserve"> </w:t>
+            </w:r>
+            <w:r>
+              <w:rPr>
+                <w:rFonts w:ascii="Arial" w:hAnsi="Arial" w:cs="Arial"/>
+                <w:color w:val="000000"/>
+                <w:sz w:val="20"/>
+                <w:szCs w:val="20"/>
+              </w:rPr>
+              <w:t>I want to be able to predict the amount of income on a certain day so that I can account for potential sales</w:t>
+            </w:r>
+            <w:r>
+              <w:rPr>
+                <w:rFonts w:ascii="Arial" w:hAnsi="Arial" w:cs="Arial"/>
+                <w:color w:val="000000"/>
+                <w:sz w:val="20"/>
+                <w:szCs w:val="20"/>
+              </w:rPr>
+              <w:t>.</w:t>
             </w:r>
           </w:p>
           <w:p>
@@ -218,29 +232,34 @@
                 <w:sz w:val="20"/>
                 <w:szCs w:val="20"/>
               </w:rPr>
-              <w:t xml:space="preserve">As a small business </w:t>
-            </w:r>
-            <w:proofErr w:type="spellStart"/>
-            <w:proofErr w:type="gramStart"/>
-            <w:r>
-              <w:rPr>
-                <w:rFonts w:ascii="Arial" w:hAnsi="Arial" w:cs="Arial"/>
-                <w:color w:val="000000"/>
-                <w:sz w:val="20"/>
-                <w:szCs w:val="20"/>
-              </w:rPr>
-              <w:t>owner,I</w:t>
-            </w:r>
-            <w:proofErr w:type="spellEnd"/>
-            <w:proofErr w:type="gramEnd"/>
-            <w:r>
-              <w:rPr>
-                <w:rFonts w:ascii="Arial" w:hAnsi="Arial" w:cs="Arial"/>
-                <w:color w:val="000000"/>
-                <w:sz w:val="20"/>
-                <w:szCs w:val="20"/>
-              </w:rPr>
-              <w:t xml:space="preserve"> want to be able to input the total revenue made for the day into the database upon closing so that I can use that data to update the accuracy of the software</w:t>
+              <w:t>As a small business owner,</w:t>
+            </w:r>
+            <w:r>
+              <w:rPr>
+                <w:rFonts w:ascii="Arial" w:hAnsi="Arial" w:cs="Arial"/>
+                <w:color w:val="000000"/>
+                <w:sz w:val="20"/>
+                <w:szCs w:val="20"/>
+              </w:rPr>
+              <w:t xml:space="preserve"> </w:t>
+            </w:r>
+            <w:r>
+              <w:rPr>
+                <w:rFonts w:ascii="Arial" w:hAnsi="Arial" w:cs="Arial"/>
+                <w:color w:val="000000"/>
+                <w:sz w:val="20"/>
+                <w:szCs w:val="20"/>
+              </w:rPr>
+              <w:t>I want to be able to input the total revenue made for the day into the database upon closing so that I can use that data to update the accuracy of the software</w:t>
+            </w:r>
+            <w:r>
+              <w:rPr>
+                <w:rFonts w:ascii="Arial" w:hAnsi="Arial" w:cs="Arial"/>
+                <w:color w:val="000000"/>
+                <w:sz w:val="20"/>
+                <w:szCs w:val="20"/>
+              </w:rPr>
+              <w:t>.</w:t>
             </w:r>
           </w:p>
           <w:p>
@@ -292,29 +311,34 @@
                 <w:sz w:val="20"/>
                 <w:szCs w:val="20"/>
               </w:rPr>
-              <w:t xml:space="preserve">As a small business </w:t>
-            </w:r>
-            <w:proofErr w:type="spellStart"/>
-            <w:proofErr w:type="gramStart"/>
-            <w:r>
-              <w:rPr>
-                <w:rFonts w:ascii="Arial" w:hAnsi="Arial" w:cs="Arial"/>
-                <w:color w:val="000000"/>
-                <w:sz w:val="20"/>
-                <w:szCs w:val="20"/>
-              </w:rPr>
-              <w:t>owner,I</w:t>
-            </w:r>
-            <w:proofErr w:type="spellEnd"/>
-            <w:proofErr w:type="gramEnd"/>
-            <w:r>
-              <w:rPr>
-                <w:rFonts w:ascii="Arial" w:hAnsi="Arial" w:cs="Arial"/>
-                <w:color w:val="000000"/>
-                <w:sz w:val="20"/>
-                <w:szCs w:val="20"/>
-              </w:rPr>
-              <w:t xml:space="preserve"> want to use my sales report from past years so that I can get an estimate prediction of future sales</w:t>
+              <w:t>As a small business owner,</w:t>
+            </w:r>
+            <w:r>
+              <w:rPr>
+                <w:rFonts w:ascii="Arial" w:hAnsi="Arial" w:cs="Arial"/>
+                <w:color w:val="000000"/>
+                <w:sz w:val="20"/>
+                <w:szCs w:val="20"/>
+              </w:rPr>
+              <w:t xml:space="preserve"> </w:t>
+            </w:r>
+            <w:r>
+              <w:rPr>
+                <w:rFonts w:ascii="Arial" w:hAnsi="Arial" w:cs="Arial"/>
+                <w:color w:val="000000"/>
+                <w:sz w:val="20"/>
+                <w:szCs w:val="20"/>
+              </w:rPr>
+              <w:t>I want to use my sales report from past years so that I can get an estimate prediction of future sales</w:t>
+            </w:r>
+            <w:r>
+              <w:rPr>
+                <w:rFonts w:ascii="Arial" w:hAnsi="Arial" w:cs="Arial"/>
+                <w:color w:val="000000"/>
+                <w:sz w:val="20"/>
+                <w:szCs w:val="20"/>
+              </w:rPr>
+              <w:t>.</w:t>
             </w:r>
           </w:p>
           <w:p>
@@ -366,29 +390,52 @@
                 <w:sz w:val="20"/>
                 <w:szCs w:val="20"/>
               </w:rPr>
-              <w:t xml:space="preserve">As a small business </w:t>
-            </w:r>
-            <w:proofErr w:type="spellStart"/>
-            <w:proofErr w:type="gramStart"/>
-            <w:r>
-              <w:rPr>
-                <w:rFonts w:ascii="Arial" w:hAnsi="Arial" w:cs="Arial"/>
-                <w:color w:val="000000"/>
-                <w:sz w:val="20"/>
-                <w:szCs w:val="20"/>
-              </w:rPr>
-              <w:t>owner,I</w:t>
-            </w:r>
-            <w:proofErr w:type="spellEnd"/>
-            <w:proofErr w:type="gramEnd"/>
-            <w:r>
-              <w:rPr>
-                <w:rFonts w:ascii="Arial" w:hAnsi="Arial" w:cs="Arial"/>
-                <w:color w:val="000000"/>
-                <w:sz w:val="20"/>
-                <w:szCs w:val="20"/>
-              </w:rPr>
-              <w:t xml:space="preserve"> want to use sales report from past years so that I can see requirements needed to hit specific sales margins</w:t>
+              <w:t>As a small business owner,</w:t>
+            </w:r>
+            <w:r>
+              <w:rPr>
+                <w:rFonts w:ascii="Arial" w:hAnsi="Arial" w:cs="Arial"/>
+                <w:color w:val="000000"/>
+                <w:sz w:val="20"/>
+                <w:szCs w:val="20"/>
+              </w:rPr>
+              <w:t xml:space="preserve"> </w:t>
+            </w:r>
+            <w:r>
+              <w:rPr>
+                <w:rFonts w:ascii="Arial" w:hAnsi="Arial" w:cs="Arial"/>
+                <w:color w:val="000000"/>
+                <w:sz w:val="20"/>
+                <w:szCs w:val="20"/>
+              </w:rPr>
+              <w:t>I want to use sales report</w:t>
+            </w:r>
+            <w:r>
+              <w:rPr>
+                <w:rFonts w:ascii="Arial" w:hAnsi="Arial" w:cs="Arial"/>
+                <w:color w:val="000000"/>
+                <w:sz w:val="20"/>
+                <w:szCs w:val="20"/>
+              </w:rPr>
+              <w:t>s</w:t>
+            </w:r>
+            <w:r>
+              <w:rPr>
+                <w:rFonts w:ascii="Arial" w:hAnsi="Arial" w:cs="Arial"/>
+                <w:color w:val="000000"/>
+                <w:sz w:val="20"/>
+                <w:szCs w:val="20"/>
+              </w:rPr>
+              <w:t xml:space="preserve"> from past years so that I can see requirements needed to hit specific sales margins</w:t>
+            </w:r>
+            <w:r>
+              <w:rPr>
+                <w:rFonts w:ascii="Arial" w:hAnsi="Arial" w:cs="Arial"/>
+                <w:color w:val="000000"/>
+                <w:sz w:val="20"/>
+                <w:szCs w:val="20"/>
+              </w:rPr>
+              <w:t>.</w:t>
             </w:r>
           </w:p>
           <w:p>
@@ -440,29 +487,25 @@
                 <w:sz w:val="20"/>
                 <w:szCs w:val="20"/>
               </w:rPr>
-              <w:t xml:space="preserve">As a small business </w:t>
-            </w:r>
-            <w:proofErr w:type="spellStart"/>
-            <w:proofErr w:type="gramStart"/>
-            <w:r>
-              <w:rPr>
-                <w:rFonts w:ascii="Arial" w:hAnsi="Arial" w:cs="Arial"/>
-                <w:color w:val="000000"/>
-                <w:sz w:val="20"/>
-                <w:szCs w:val="20"/>
-              </w:rPr>
-              <w:t>owner,I</w:t>
-            </w:r>
-            <w:proofErr w:type="spellEnd"/>
-            <w:proofErr w:type="gramEnd"/>
-            <w:r>
-              <w:rPr>
-                <w:rFonts w:ascii="Arial" w:hAnsi="Arial" w:cs="Arial"/>
-                <w:color w:val="000000"/>
-                <w:sz w:val="20"/>
-                <w:szCs w:val="20"/>
-              </w:rPr>
-              <w:t xml:space="preserve"> want to input any date into the software so that I can review data over my company for that specific date.</w:t>
+              <w:t>As a small business owner,</w:t>
+            </w:r>
+            <w:r>
+              <w:rPr>
+                <w:rFonts w:ascii="Arial" w:hAnsi="Arial" w:cs="Arial"/>
+                <w:color w:val="000000"/>
+                <w:sz w:val="20"/>
+                <w:szCs w:val="20"/>
+              </w:rPr>
+              <w:t xml:space="preserve"> </w:t>
+            </w:r>
+            <w:r>
+              <w:rPr>
+                <w:rFonts w:ascii="Arial" w:hAnsi="Arial" w:cs="Arial"/>
+                <w:color w:val="000000"/>
+                <w:sz w:val="20"/>
+                <w:szCs w:val="20"/>
+              </w:rPr>
+              <w:t>I want to input any date into the software so that I can review data over my company for that specific date.</w:t>
             </w:r>
           </w:p>
           <w:p>
@@ -620,25 +663,32 @@
               </w:rPr>
               <w:t xml:space="preserve">As a small business owner, I want to be able to set certain parameters so that </w:t>
             </w:r>
-            <w:proofErr w:type="spellStart"/>
-            <w:r>
-              <w:rPr>
-                <w:rFonts w:ascii="Arial" w:hAnsi="Arial" w:cs="Arial"/>
-                <w:color w:val="000000"/>
-                <w:sz w:val="20"/>
-                <w:szCs w:val="20"/>
-              </w:rPr>
-              <w:t>i</w:t>
-            </w:r>
-            <w:proofErr w:type="spellEnd"/>
-            <w:r>
-              <w:rPr>
-                <w:rFonts w:ascii="Arial" w:hAnsi="Arial" w:cs="Arial"/>
-                <w:color w:val="000000"/>
-                <w:sz w:val="20"/>
-                <w:szCs w:val="20"/>
-              </w:rPr>
-              <w:t xml:space="preserve"> can easily view specific data </w:t>
+            <w:r>
+              <w:rPr>
+                <w:rFonts w:ascii="Arial" w:hAnsi="Arial" w:cs="Arial"/>
+                <w:color w:val="000000"/>
+                <w:sz w:val="20"/>
+                <w:szCs w:val="20"/>
+              </w:rPr>
+              <w:t>I</w:t>
+            </w:r>
+            <w:r>
+              <w:rPr>
+                <w:rFonts w:ascii="Arial" w:hAnsi="Arial" w:cs="Arial"/>
+                <w:color w:val="000000"/>
+                <w:sz w:val="20"/>
+                <w:szCs w:val="20"/>
+              </w:rPr>
+              <w:t xml:space="preserve"> can easily view specific data</w:t>
+            </w:r>
+            <w:r>
+              <w:rPr>
+                <w:rFonts w:ascii="Arial" w:hAnsi="Arial" w:cs="Arial"/>
+                <w:color w:val="000000"/>
+                <w:sz w:val="20"/>
+                <w:szCs w:val="20"/>
+              </w:rPr>
+              <w:t>.</w:t>
             </w:r>
           </w:p>
           <w:p>
@@ -690,27 +740,52 @@
                 <w:sz w:val="20"/>
                 <w:szCs w:val="20"/>
               </w:rPr>
-              <w:t xml:space="preserve">As a small business </w:t>
-            </w:r>
-            <w:proofErr w:type="gramStart"/>
-            <w:r>
-              <w:rPr>
-                <w:rFonts w:ascii="Arial" w:hAnsi="Arial" w:cs="Arial"/>
-                <w:color w:val="000000"/>
-                <w:sz w:val="20"/>
-                <w:szCs w:val="20"/>
-              </w:rPr>
-              <w:t>owner</w:t>
-            </w:r>
-            <w:proofErr w:type="gramEnd"/>
-            <w:r>
-              <w:rPr>
-                <w:rFonts w:ascii="Arial" w:hAnsi="Arial" w:cs="Arial"/>
-                <w:color w:val="000000"/>
-                <w:sz w:val="20"/>
-                <w:szCs w:val="20"/>
-              </w:rPr>
-              <w:t xml:space="preserve"> I want to be able to input sales reports from past years so they can be used in the application</w:t>
+              <w:t>As a small business owner</w:t>
+            </w:r>
+            <w:r>
+              <w:rPr>
+                <w:rFonts w:ascii="Arial" w:hAnsi="Arial" w:cs="Arial"/>
+                <w:color w:val="000000"/>
+                <w:sz w:val="20"/>
+                <w:szCs w:val="20"/>
+              </w:rPr>
+              <w:t>,</w:t>
+            </w:r>
+            <w:r>
+              <w:rPr>
+                <w:rFonts w:ascii="Arial" w:hAnsi="Arial" w:cs="Arial"/>
+                <w:color w:val="000000"/>
+                <w:sz w:val="20"/>
+                <w:szCs w:val="20"/>
+              </w:rPr>
+              <w:t xml:space="preserve"> I want to be able to input sales reports from past years</w:t>
+            </w:r>
+            <w:r>
+              <w:rPr>
+                <w:rFonts w:ascii="Arial" w:hAnsi="Arial" w:cs="Arial"/>
+                <w:color w:val="000000"/>
+                <w:sz w:val="20"/>
+                <w:szCs w:val="20"/>
+              </w:rPr>
+              <w:t>,</w:t>
+            </w:r>
+            <w:r>
+              <w:rPr>
+                <w:rFonts w:ascii="Arial" w:hAnsi="Arial" w:cs="Arial"/>
+                <w:color w:val="000000"/>
+                <w:sz w:val="20"/>
+                <w:szCs w:val="20"/>
+              </w:rPr>
+              <w:t xml:space="preserve"> so they can be used in the application</w:t>
+            </w:r>
+            <w:r>
+              <w:rPr>
+                <w:rFonts w:ascii="Arial" w:hAnsi="Arial" w:cs="Arial"/>
+                <w:color w:val="000000"/>
+                <w:sz w:val="20"/>
+                <w:szCs w:val="20"/>
+              </w:rPr>
+              <w:t>.</w:t>
             </w:r>
           </w:p>
           <w:p>
@@ -763,19 +838,17 @@
                 <w:szCs w:val="20"/>
               </w:rPr>
               <w:lastRenderedPageBreak/>
-              <w:t xml:space="preserve">As a small business </w:t>
-            </w:r>
-            <w:proofErr w:type="gramStart"/>
-            <w:r>
-              <w:rPr>
-                <w:rFonts w:ascii="Arial" w:hAnsi="Arial" w:cs="Arial"/>
-                <w:color w:val="000000"/>
-                <w:sz w:val="20"/>
-                <w:szCs w:val="20"/>
-              </w:rPr>
-              <w:t>owner</w:t>
-            </w:r>
-            <w:proofErr w:type="gramEnd"/>
+              <w:t>As a small business owner</w:t>
+            </w:r>
+            <w:r>
+              <w:rPr>
+                <w:rFonts w:ascii="Arial" w:hAnsi="Arial" w:cs="Arial"/>
+                <w:color w:val="000000"/>
+                <w:sz w:val="20"/>
+                <w:szCs w:val="20"/>
+              </w:rPr>
+              <w:t>,</w:t>
+            </w:r>
             <w:r>
               <w:rPr>
                 <w:rFonts w:ascii="Arial" w:hAnsi="Arial" w:cs="Arial"/>
@@ -785,6 +858,17 @@
               </w:rPr>
               <w:t xml:space="preserve"> I want to be able to have an unrestricted admin account to access all data</w:t>
             </w:r>
+            <w:r>
+              <w:rPr>
+                <w:rFonts w:ascii="Arial" w:hAnsi="Arial" w:cs="Arial"/>
+                <w:color w:val="000000"/>
+                <w:sz w:val="20"/>
+                <w:szCs w:val="20"/>
+              </w:rPr>
+              <w:t>.</w:t>
+            </w:r>
+            <w:bookmarkStart w:id="0" w:name="_GoBack"/>
+            <w:bookmarkEnd w:id="0"/>
           </w:p>
           <w:p>
             <w:pPr>
@@ -828,8 +912,6 @@
       <w:r>
         <w:t>What suggestions do you have for the app?</w:t>
       </w:r>
-      <w:bookmarkStart w:id="0" w:name="_GoBack"/>
-      <w:bookmarkEnd w:id="0"/>
     </w:p>
     <w:sectPr>
       <w:pgSz w:w="12240" w:h="15840"/>

</xml_diff>

<commit_message>
uploaded another usability study
</commit_message>
<xml_diff>
--- a/documents/Deliverable_3/FlyingMongeese_Deliverable_3_UsabilityStudy.docx
+++ b/documents/Deliverable_3/FlyingMongeese_Deliverable_3_UsabilityStudy.docx
@@ -1,6 +1,6 @@
 
 <file path=word/document.xml><?xml version="1.0" encoding="utf-8"?>
-<w:document xmlns:wpc="http://schemas.microsoft.com/office/word/2010/wordprocessingCanvas" xmlns:cx="http://schemas.microsoft.com/office/drawing/2014/chartex" xmlns:cx1="http://schemas.microsoft.com/office/drawing/2015/9/8/chartex" xmlns:cx2="http://schemas.microsoft.com/office/drawing/2015/10/21/chartex" xmlns:cx3="http://schemas.microsoft.com/office/drawing/2016/5/9/chartex" xmlns:cx4="http://schemas.microsoft.com/office/drawing/2016/5/10/chartex" xmlns:cx5="http://schemas.microsoft.com/office/drawing/2016/5/11/chartex" xmlns:cx6="http://schemas.microsoft.com/office/drawing/2016/5/12/chartex" xmlns:cx7="http://schemas.microsoft.com/office/drawing/2016/5/13/chartex" xmlns:cx8="http://schemas.microsoft.com/office/drawing/2016/5/14/chartex" xmlns:mc="http://schemas.openxmlformats.org/markup-compatibility/2006" xmlns:aink="http://schemas.microsoft.com/office/drawing/2016/ink" xmlns:am3d="http://schemas.microsoft.com/office/drawing/2017/model3d" xmlns:o="urn:schemas-microsoft-com:office:office" xmlns:r="http://schemas.openxmlformats.org/officeDocument/2006/relationships" xmlns:m="http://schemas.openxmlformats.org/officeDocument/2006/math" xmlns:v="urn:schemas-microsoft-com:vml" xmlns:wp14="http://schemas.microsoft.com/office/word/2010/wordprocessingDrawing" xmlns:wp="http://schemas.openxmlformats.org/drawingml/2006/wordprocessingDrawing" xmlns:w10="urn:schemas-microsoft-com:office:word" xmlns:w="http://schemas.openxmlformats.org/wordprocessingml/2006/main" xmlns:w14="http://schemas.microsoft.com/office/word/2010/wordml" xmlns:w15="http://schemas.microsoft.com/office/word/2012/wordml" xmlns:w16cid="http://schemas.microsoft.com/office/word/2016/wordml/cid" xmlns:w16se="http://schemas.microsoft.com/office/word/2015/wordml/symex" xmlns:wpg="http://schemas.microsoft.com/office/word/2010/wordprocessingGroup" xmlns:wpi="http://schemas.microsoft.com/office/word/2010/wordprocessingInk" xmlns:wne="http://schemas.microsoft.com/office/word/2006/wordml" xmlns:wps="http://schemas.microsoft.com/office/word/2010/wordprocessingShape" mc:Ignorable="w14 w15 w16se w16cid wp14">
+<w:document xmlns:wpc="http://schemas.microsoft.com/office/word/2010/wordprocessingCanvas" xmlns:mo="http://schemas.microsoft.com/office/mac/office/2008/main" xmlns:mc="http://schemas.openxmlformats.org/markup-compatibility/2006" xmlns:mv="urn:schemas-microsoft-com:mac:vml" xmlns:o="urn:schemas-microsoft-com:office:office" xmlns:r="http://schemas.openxmlformats.org/officeDocument/2006/relationships" xmlns:m="http://schemas.openxmlformats.org/officeDocument/2006/math" xmlns:v="urn:schemas-microsoft-com:vml" xmlns:wp14="http://schemas.microsoft.com/office/word/2010/wordprocessingDrawing" xmlns:wp="http://schemas.openxmlformats.org/drawingml/2006/wordprocessingDrawing" xmlns:w10="urn:schemas-microsoft-com:office:word" xmlns:w="http://schemas.openxmlformats.org/wordprocessingml/2006/main" xmlns:w14="http://schemas.microsoft.com/office/word/2010/wordml" xmlns:w15="http://schemas.microsoft.com/office/word/2012/wordml" xmlns:wpg="http://schemas.microsoft.com/office/word/2010/wordprocessingGroup" xmlns:wpi="http://schemas.microsoft.com/office/word/2010/wordprocessingInk" xmlns:wne="http://schemas.microsoft.com/office/word/2006/wordml" xmlns:wps="http://schemas.microsoft.com/office/word/2010/wordprocessingShape" mc:Ignorable="w14 w15 wp14">
   <w:body>
     <w:p>
       <w:pPr>
@@ -10,8 +10,6 @@
           <w:sz w:val="24"/>
         </w:rPr>
       </w:pPr>
-      <w:bookmarkStart w:id="0" w:name="_GoBack"/>
-      <w:bookmarkEnd w:id="0"/>
       <w:r>
         <w:rPr>
           <w:rFonts w:ascii="Times New Roman" w:hAnsi="Times New Roman" w:cs="Times New Roman"/>
@@ -180,23 +178,13 @@
                 <w:szCs w:val="24"/>
               </w:rPr>
             </w:pPr>
-            <w:proofErr w:type="gramStart"/>
-            <w:r>
-              <w:rPr>
-                <w:rFonts w:ascii="Times New Roman" w:hAnsi="Times New Roman" w:cs="Times New Roman"/>
-                <w:sz w:val="24"/>
-                <w:szCs w:val="24"/>
-              </w:rPr>
-              <w:t>:Checkmark</w:t>
-            </w:r>
-            <w:proofErr w:type="gramEnd"/>
-            <w:r>
-              <w:rPr>
-                <w:rFonts w:ascii="Times New Roman" w:hAnsi="Times New Roman" w:cs="Times New Roman"/>
-                <w:sz w:val="24"/>
-                <w:szCs w:val="24"/>
-              </w:rPr>
-              <w:t xml:space="preserve"> if satisfied:</w:t>
+            <w:r>
+              <w:rPr>
+                <w:rFonts w:ascii="Times New Roman" w:hAnsi="Times New Roman" w:cs="Times New Roman"/>
+                <w:sz w:val="24"/>
+                <w:szCs w:val="24"/>
+              </w:rPr>
+              <w:t>:Checkmark if satisfied:</w:t>
             </w:r>
             <w:r>
               <w:rPr>
@@ -1499,25 +1487,7 @@
           <w:sz w:val="24"/>
           <w:szCs w:val="24"/>
         </w:rPr>
-        <w:t xml:space="preserve">I’ll get you guys the rest of the sales </w:t>
-      </w:r>
-      <w:proofErr w:type="gramStart"/>
-      <w:r>
-        <w:rPr>
-          <w:rFonts w:ascii="Times New Roman" w:hAnsi="Times New Roman" w:cs="Times New Roman"/>
-          <w:sz w:val="24"/>
-          <w:szCs w:val="24"/>
-        </w:rPr>
-        <w:t>data</w:t>
-      </w:r>
-      <w:proofErr w:type="gramEnd"/>
-      <w:r>
-        <w:rPr>
-          <w:rFonts w:ascii="Times New Roman" w:hAnsi="Times New Roman" w:cs="Times New Roman"/>
-          <w:sz w:val="24"/>
-          <w:szCs w:val="24"/>
-        </w:rPr>
-        <w:t xml:space="preserve"> so you have more of a baseline on the average sales.</w:t>
+        <w:t>I’ll get you guys the rest of the sales data so you have more of a baseline on the average sales.</w:t>
       </w:r>
     </w:p>
     <w:p>
@@ -1631,8 +1601,8 @@
           <w:szCs w:val="24"/>
         </w:rPr>
       </w:pPr>
-      <w:bookmarkStart w:id="1" w:name="OLE_LINK1"/>
-      <w:bookmarkStart w:id="2" w:name="OLE_LINK2"/>
+      <w:bookmarkStart w:id="0" w:name="OLE_LINK1"/>
+      <w:bookmarkStart w:id="1" w:name="OLE_LINK2"/>
       <w:r>
         <w:rPr>
           <w:rFonts w:ascii="Times New Roman" w:hAnsi="Times New Roman" w:cs="Times New Roman"/>
@@ -1759,23 +1729,13 @@
                 <w:szCs w:val="24"/>
               </w:rPr>
             </w:pPr>
-            <w:proofErr w:type="gramStart"/>
-            <w:r>
-              <w:rPr>
-                <w:rFonts w:ascii="Times New Roman" w:hAnsi="Times New Roman" w:cs="Times New Roman"/>
-                <w:sz w:val="24"/>
-                <w:szCs w:val="24"/>
-              </w:rPr>
-              <w:t>:Checkmark</w:t>
-            </w:r>
-            <w:proofErr w:type="gramEnd"/>
-            <w:r>
-              <w:rPr>
-                <w:rFonts w:ascii="Times New Roman" w:hAnsi="Times New Roman" w:cs="Times New Roman"/>
-                <w:sz w:val="24"/>
-                <w:szCs w:val="24"/>
-              </w:rPr>
-              <w:t xml:space="preserve"> if satisfied:</w:t>
+            <w:r>
+              <w:rPr>
+                <w:rFonts w:ascii="Times New Roman" w:hAnsi="Times New Roman" w:cs="Times New Roman"/>
+                <w:sz w:val="24"/>
+                <w:szCs w:val="24"/>
+              </w:rPr>
+              <w:t>:Checkmark if satisfied:</w:t>
             </w:r>
             <w:r>
               <w:rPr>
@@ -2758,8 +2718,8 @@
         </w:rPr>
         <w:t>Modify the account settings page so it doesn’t show all the accounts password in the database.</w:t>
       </w:r>
+      <w:bookmarkEnd w:id="0"/>
       <w:bookmarkEnd w:id="1"/>
-      <w:bookmarkEnd w:id="2"/>
     </w:p>
     <w:p>
       <w:pPr>
@@ -2906,7 +2866,7 @@
         <w:pStyle w:val="ListParagraph"/>
         <w:numPr>
           <w:ilvl w:val="0"/>
-          <w:numId w:val="4"/>
+          <w:numId w:val="1"/>
         </w:numPr>
         <w:rPr>
           <w:rFonts w:ascii="Times New Roman" w:hAnsi="Times New Roman" w:cs="Times New Roman"/>
@@ -2921,7 +2881,7 @@
           <w:szCs w:val="24"/>
         </w:rPr>
         <w:lastRenderedPageBreak/>
-        <w:t xml:space="preserve"> Aaron Turner</w:t>
+        <w:t>Aaron Turner</w:t>
       </w:r>
     </w:p>
     <w:p>
@@ -3049,23 +3009,13 @@
                 <w:szCs w:val="24"/>
               </w:rPr>
             </w:pPr>
-            <w:proofErr w:type="gramStart"/>
-            <w:r>
-              <w:rPr>
-                <w:rFonts w:ascii="Times New Roman" w:hAnsi="Times New Roman" w:cs="Times New Roman"/>
-                <w:sz w:val="24"/>
-                <w:szCs w:val="24"/>
-              </w:rPr>
-              <w:t>:Checkmark</w:t>
-            </w:r>
-            <w:proofErr w:type="gramEnd"/>
-            <w:r>
-              <w:rPr>
-                <w:rFonts w:ascii="Times New Roman" w:hAnsi="Times New Roman" w:cs="Times New Roman"/>
-                <w:sz w:val="24"/>
-                <w:szCs w:val="24"/>
-              </w:rPr>
-              <w:t xml:space="preserve"> if satisfied:</w:t>
+            <w:r>
+              <w:rPr>
+                <w:rFonts w:ascii="Times New Roman" w:hAnsi="Times New Roman" w:cs="Times New Roman"/>
+                <w:sz w:val="24"/>
+                <w:szCs w:val="24"/>
+              </w:rPr>
+              <w:t>:Checkmark if satisfied:</w:t>
             </w:r>
             <w:r>
               <w:rPr>
@@ -4149,7 +4099,7 @@
         <w:pStyle w:val="ListParagraph"/>
         <w:numPr>
           <w:ilvl w:val="0"/>
-          <w:numId w:val="5"/>
+          <w:numId w:val="1"/>
         </w:numPr>
         <w:rPr>
           <w:rFonts w:ascii="Times New Roman" w:hAnsi="Times New Roman" w:cs="Times New Roman"/>
@@ -4292,23 +4242,13 @@
                 <w:szCs w:val="24"/>
               </w:rPr>
             </w:pPr>
-            <w:proofErr w:type="gramStart"/>
-            <w:r>
-              <w:rPr>
-                <w:rFonts w:ascii="Times New Roman" w:hAnsi="Times New Roman" w:cs="Times New Roman"/>
-                <w:sz w:val="24"/>
-                <w:szCs w:val="24"/>
-              </w:rPr>
-              <w:t>:Checkmark</w:t>
-            </w:r>
-            <w:proofErr w:type="gramEnd"/>
-            <w:r>
-              <w:rPr>
-                <w:rFonts w:ascii="Times New Roman" w:hAnsi="Times New Roman" w:cs="Times New Roman"/>
-                <w:sz w:val="24"/>
-                <w:szCs w:val="24"/>
-              </w:rPr>
-              <w:t xml:space="preserve"> if satisfied:</w:t>
+            <w:r>
+              <w:rPr>
+                <w:rFonts w:ascii="Times New Roman" w:hAnsi="Times New Roman" w:cs="Times New Roman"/>
+                <w:sz w:val="24"/>
+                <w:szCs w:val="24"/>
+              </w:rPr>
+              <w:t>:Checkmark if satisfied:</w:t>
             </w:r>
             <w:r>
               <w:rPr>
@@ -5286,6 +5226,1188 @@
     <w:p/>
     <w:p/>
     <w:p/>
+    <w:p/>
+    <w:p/>
+    <w:p/>
+    <w:p/>
+    <w:p/>
+    <w:p/>
+    <w:p/>
+    <w:p>
+      <w:pPr>
+        <w:pStyle w:val="ListParagraph"/>
+        <w:numPr>
+          <w:ilvl w:val="0"/>
+          <w:numId w:val="1"/>
+        </w:numPr>
+      </w:pPr>
+      <w:r>
+        <w:lastRenderedPageBreak/>
+        <w:t>Kody Parkhurst-Johnson (Turner’s roommate)</w:t>
+      </w:r>
+      <w:r>
+        <w:rPr>
+          <w:noProof/>
+        </w:rPr>
+        <w:t xml:space="preserve"> </w:t>
+      </w:r>
+    </w:p>
+    <w:p/>
+    <w:p>
+      <w:r>
+        <w:rPr>
+          <w:noProof/>
+        </w:rPr>
+        <w:drawing>
+          <wp:anchor distT="0" distB="0" distL="114300" distR="114300" simplePos="0" relativeHeight="251658240" behindDoc="0" locked="0" layoutInCell="1" allowOverlap="1" wp14:anchorId="5DD6D78C" wp14:editId="0F431B7A">
+            <wp:simplePos x="0" y="0"/>
+            <wp:positionH relativeFrom="column">
+              <wp:posOffset>-662305</wp:posOffset>
+            </wp:positionH>
+            <wp:positionV relativeFrom="paragraph">
+              <wp:posOffset>382270</wp:posOffset>
+            </wp:positionV>
+            <wp:extent cx="3896995" cy="2922905"/>
+            <wp:effectExtent l="4445" t="0" r="0" b="0"/>
+            <wp:wrapTight wrapText="bothSides">
+              <wp:wrapPolygon edited="0">
+                <wp:start x="25" y="21633"/>
+                <wp:lineTo x="21424" y="21633"/>
+                <wp:lineTo x="21424" y="235"/>
+                <wp:lineTo x="25" y="235"/>
+                <wp:lineTo x="25" y="21633"/>
+              </wp:wrapPolygon>
+            </wp:wrapTight>
+            <wp:docPr id="5" name="Picture 5" descr="../../../../../../../var/folders/ft/yrlj26195f99cb7hfsmcnl1r0000gn/T/com.apple.iChat/Messages/Transfers/54723659752__3DEBDAA2-9E0D-418C-A0"/>
+            <wp:cNvGraphicFramePr>
+              <a:graphicFrameLocks xmlns:a="http://schemas.openxmlformats.org/drawingml/2006/main" noChangeAspect="1"/>
+            </wp:cNvGraphicFramePr>
+            <a:graphic xmlns:a="http://schemas.openxmlformats.org/drawingml/2006/main">
+              <a:graphicData uri="http://schemas.openxmlformats.org/drawingml/2006/picture">
+                <pic:pic xmlns:pic="http://schemas.openxmlformats.org/drawingml/2006/picture">
+                  <pic:nvPicPr>
+                    <pic:cNvPr id="0" name="Picture 1" descr="../../../../../../../var/folders/ft/yrlj26195f99cb7hfsmcnl1r0000gn/T/com.apple.iChat/Messages/Transfers/54723659752__3DEBDAA2-9E0D-418C-A0"/>
+                    <pic:cNvPicPr>
+                      <a:picLocks noChangeAspect="1" noChangeArrowheads="1"/>
+                    </pic:cNvPicPr>
+                  </pic:nvPicPr>
+                  <pic:blipFill>
+                    <a:blip r:embed="rId9" cstate="print">
+                      <a:extLst>
+                        <a:ext uri="{28A0092B-C50C-407E-A947-70E740481C1C}">
+                          <a14:useLocalDpi xmlns:a14="http://schemas.microsoft.com/office/drawing/2010/main" val="0"/>
+                        </a:ext>
+                      </a:extLst>
+                    </a:blip>
+                    <a:srcRect/>
+                    <a:stretch>
+                      <a:fillRect/>
+                    </a:stretch>
+                  </pic:blipFill>
+                  <pic:spPr bwMode="auto">
+                    <a:xfrm rot="5400000">
+                      <a:off x="0" y="0"/>
+                      <a:ext cx="3896995" cy="2922905"/>
+                    </a:xfrm>
+                    <a:prstGeom prst="rect">
+                      <a:avLst/>
+                    </a:prstGeom>
+                    <a:noFill/>
+                    <a:ln>
+                      <a:noFill/>
+                    </a:ln>
+                  </pic:spPr>
+                </pic:pic>
+              </a:graphicData>
+            </a:graphic>
+            <wp14:sizeRelH relativeFrom="page">
+              <wp14:pctWidth>0</wp14:pctWidth>
+            </wp14:sizeRelH>
+            <wp14:sizeRelV relativeFrom="page">
+              <wp14:pctHeight>0</wp14:pctHeight>
+            </wp14:sizeRelV>
+          </wp:anchor>
+        </w:drawing>
+      </w:r>
+    </w:p>
+    <w:p>
+      <w:r>
+        <w:rPr>
+          <w:noProof/>
+        </w:rPr>
+        <w:drawing>
+          <wp:anchor distT="0" distB="0" distL="114300" distR="114300" simplePos="0" relativeHeight="251659264" behindDoc="0" locked="0" layoutInCell="1" allowOverlap="1" wp14:anchorId="47E5859F" wp14:editId="57891642">
+            <wp:simplePos x="0" y="0"/>
+            <wp:positionH relativeFrom="column">
+              <wp:posOffset>3103880</wp:posOffset>
+            </wp:positionH>
+            <wp:positionV relativeFrom="page">
+              <wp:posOffset>1861185</wp:posOffset>
+            </wp:positionV>
+            <wp:extent cx="3897630" cy="2922270"/>
+            <wp:effectExtent l="5080" t="0" r="0" b="0"/>
+            <wp:wrapTight wrapText="bothSides">
+              <wp:wrapPolygon edited="0">
+                <wp:start x="28" y="21638"/>
+                <wp:lineTo x="21424" y="21638"/>
+                <wp:lineTo x="21424" y="235"/>
+                <wp:lineTo x="28" y="235"/>
+                <wp:lineTo x="28" y="21638"/>
+              </wp:wrapPolygon>
+            </wp:wrapTight>
+            <wp:docPr id="6" name="Picture 6" descr="../../../../../../../var/folders/ft/yrlj26195f99cb7hfsmcnl1r0000gn/T/com.apple.iChat/Messages/Transfers/54723660806__B1F58EF6-83EE-4277-87"/>
+            <wp:cNvGraphicFramePr>
+              <a:graphicFrameLocks xmlns:a="http://schemas.openxmlformats.org/drawingml/2006/main" noChangeAspect="1"/>
+            </wp:cNvGraphicFramePr>
+            <a:graphic xmlns:a="http://schemas.openxmlformats.org/drawingml/2006/main">
+              <a:graphicData uri="http://schemas.openxmlformats.org/drawingml/2006/picture">
+                <pic:pic xmlns:pic="http://schemas.openxmlformats.org/drawingml/2006/picture">
+                  <pic:nvPicPr>
+                    <pic:cNvPr id="0" name="Picture 2" descr="../../../../../../../var/folders/ft/yrlj26195f99cb7hfsmcnl1r0000gn/T/com.apple.iChat/Messages/Transfers/54723660806__B1F58EF6-83EE-4277-87"/>
+                    <pic:cNvPicPr>
+                      <a:picLocks noChangeAspect="1" noChangeArrowheads="1"/>
+                    </pic:cNvPicPr>
+                  </pic:nvPicPr>
+                  <pic:blipFill>
+                    <a:blip r:embed="rId10" cstate="print">
+                      <a:extLst>
+                        <a:ext uri="{28A0092B-C50C-407E-A947-70E740481C1C}">
+                          <a14:useLocalDpi xmlns:a14="http://schemas.microsoft.com/office/drawing/2010/main" val="0"/>
+                        </a:ext>
+                      </a:extLst>
+                    </a:blip>
+                    <a:srcRect/>
+                    <a:stretch>
+                      <a:fillRect/>
+                    </a:stretch>
+                  </pic:blipFill>
+                  <pic:spPr bwMode="auto">
+                    <a:xfrm rot="5400000">
+                      <a:off x="0" y="0"/>
+                      <a:ext cx="3897630" cy="2922270"/>
+                    </a:xfrm>
+                    <a:prstGeom prst="rect">
+                      <a:avLst/>
+                    </a:prstGeom>
+                    <a:noFill/>
+                    <a:ln>
+                      <a:noFill/>
+                    </a:ln>
+                  </pic:spPr>
+                </pic:pic>
+              </a:graphicData>
+            </a:graphic>
+            <wp14:sizeRelH relativeFrom="page">
+              <wp14:pctWidth>0</wp14:pctWidth>
+            </wp14:sizeRelH>
+            <wp14:sizeRelV relativeFrom="page">
+              <wp14:pctHeight>0</wp14:pctHeight>
+            </wp14:sizeRelV>
+          </wp:anchor>
+        </w:drawing>
+      </w:r>
+    </w:p>
+    <w:p/>
+    <w:p/>
+    <w:p/>
+    <w:p/>
+    <w:p/>
+    <w:p/>
+    <w:p/>
+    <w:p/>
+    <w:p/>
+    <w:p/>
+    <w:p/>
+    <w:p/>
+    <w:p/>
+    <w:p>
+      <w:bookmarkStart w:id="2" w:name="_GoBack"/>
+      <w:bookmarkEnd w:id="2"/>
+    </w:p>
+    <w:tbl>
+      <w:tblPr>
+        <w:tblStyle w:val="TableGrid"/>
+        <w:tblW w:w="0" w:type="auto"/>
+        <w:tblLook w:val="04A0" w:firstRow="1" w:lastRow="0" w:firstColumn="1" w:lastColumn="0" w:noHBand="0" w:noVBand="1"/>
+      </w:tblPr>
+      <w:tblGrid>
+        <w:gridCol w:w="4675"/>
+        <w:gridCol w:w="4675"/>
+      </w:tblGrid>
+      <w:tr>
+        <w:tc>
+          <w:tcPr>
+            <w:tcW w:w="4675" w:type="dxa"/>
+          </w:tcPr>
+          <w:p>
+            <w:pPr>
+              <w:jc w:val="center"/>
+              <w:rPr>
+                <w:rFonts w:ascii="Times New Roman" w:hAnsi="Times New Roman" w:cs="Times New Roman"/>
+                <w:sz w:val="24"/>
+                <w:szCs w:val="24"/>
+              </w:rPr>
+            </w:pPr>
+            <w:r>
+              <w:rPr>
+                <w:rFonts w:ascii="Times New Roman" w:hAnsi="Times New Roman" w:cs="Times New Roman"/>
+                <w:sz w:val="24"/>
+                <w:szCs w:val="24"/>
+              </w:rPr>
+              <w:t>User Story</w:t>
+            </w:r>
+          </w:p>
+        </w:tc>
+        <w:tc>
+          <w:tcPr>
+            <w:tcW w:w="4675" w:type="dxa"/>
+          </w:tcPr>
+          <w:p>
+            <w:pPr>
+              <w:jc w:val="center"/>
+              <w:rPr>
+                <w:rFonts w:ascii="Times New Roman" w:hAnsi="Times New Roman" w:cs="Times New Roman"/>
+                <w:sz w:val="24"/>
+                <w:szCs w:val="24"/>
+              </w:rPr>
+            </w:pPr>
+            <w:r>
+              <w:rPr>
+                <w:rFonts w:ascii="Times New Roman" w:hAnsi="Times New Roman" w:cs="Times New Roman"/>
+                <w:sz w:val="24"/>
+                <w:szCs w:val="24"/>
+              </w:rPr>
+              <w:t>:Checkmark if satisfied:</w:t>
+            </w:r>
+            <w:r>
+              <w:rPr>
+                <w:rFonts w:ascii="Times New Roman" w:hAnsi="Times New Roman" w:cs="Times New Roman"/>
+                <w:sz w:val="24"/>
+                <w:szCs w:val="24"/>
+              </w:rPr>
+              <w:br/>
+              <w:t>:X if not satisfied:</w:t>
+            </w:r>
+          </w:p>
+        </w:tc>
+      </w:tr>
+      <w:tr>
+        <w:tc>
+          <w:tcPr>
+            <w:tcW w:w="4675" w:type="dxa"/>
+          </w:tcPr>
+          <w:p>
+            <w:pPr>
+              <w:rPr>
+                <w:rFonts w:ascii="Times New Roman" w:hAnsi="Times New Roman" w:cs="Times New Roman"/>
+                <w:sz w:val="24"/>
+                <w:szCs w:val="24"/>
+              </w:rPr>
+            </w:pPr>
+          </w:p>
+          <w:p>
+            <w:pPr>
+              <w:rPr>
+                <w:rFonts w:ascii="Times New Roman" w:hAnsi="Times New Roman" w:cs="Times New Roman"/>
+                <w:sz w:val="24"/>
+                <w:szCs w:val="24"/>
+              </w:rPr>
+            </w:pPr>
+            <w:r>
+              <w:rPr>
+                <w:rFonts w:ascii="Times New Roman" w:hAnsi="Times New Roman" w:cs="Times New Roman"/>
+                <w:sz w:val="24"/>
+                <w:szCs w:val="24"/>
+              </w:rPr>
+              <w:t>As a small business owner, I want to be able to predict the amount of sales on a certain day so that I can schedule employees accordingly.</w:t>
+            </w:r>
+          </w:p>
+          <w:p>
+            <w:pPr>
+              <w:rPr>
+                <w:rFonts w:ascii="Times New Roman" w:hAnsi="Times New Roman" w:cs="Times New Roman"/>
+                <w:sz w:val="24"/>
+                <w:szCs w:val="24"/>
+              </w:rPr>
+            </w:pPr>
+          </w:p>
+        </w:tc>
+        <w:tc>
+          <w:tcPr>
+            <w:tcW w:w="4675" w:type="dxa"/>
+          </w:tcPr>
+          <w:p>
+            <w:pPr>
+              <w:rPr>
+                <w:rFonts w:ascii="Times New Roman" w:hAnsi="Times New Roman" w:cs="Times New Roman"/>
+                <w:sz w:val="24"/>
+                <w:szCs w:val="24"/>
+              </w:rPr>
+            </w:pPr>
+            <w:r>
+              <w:rPr>
+                <w:rFonts w:ascii="Times New Roman" w:hAnsi="Times New Roman" w:cs="Times New Roman"/>
+                <w:sz w:val="24"/>
+                <w:szCs w:val="24"/>
+              </w:rPr>
+              <w:t>X</w:t>
+            </w:r>
+          </w:p>
+        </w:tc>
+      </w:tr>
+      <w:tr>
+        <w:tc>
+          <w:tcPr>
+            <w:tcW w:w="4675" w:type="dxa"/>
+          </w:tcPr>
+          <w:p>
+            <w:pPr>
+              <w:rPr>
+                <w:rFonts w:ascii="Times New Roman" w:hAnsi="Times New Roman" w:cs="Times New Roman"/>
+                <w:sz w:val="24"/>
+                <w:szCs w:val="24"/>
+              </w:rPr>
+            </w:pPr>
+          </w:p>
+          <w:p>
+            <w:pPr>
+              <w:rPr>
+                <w:rFonts w:ascii="Times New Roman" w:hAnsi="Times New Roman" w:cs="Times New Roman"/>
+                <w:sz w:val="24"/>
+                <w:szCs w:val="24"/>
+              </w:rPr>
+            </w:pPr>
+            <w:r>
+              <w:rPr>
+                <w:rFonts w:ascii="Times New Roman" w:hAnsi="Times New Roman" w:cs="Times New Roman"/>
+                <w:sz w:val="24"/>
+                <w:szCs w:val="24"/>
+              </w:rPr>
+              <w:t>As a small business owner, I want to be able to predict the amount of income on a certain day so that I can account for potential sales.</w:t>
+            </w:r>
+          </w:p>
+          <w:p>
+            <w:pPr>
+              <w:rPr>
+                <w:rFonts w:ascii="Times New Roman" w:hAnsi="Times New Roman" w:cs="Times New Roman"/>
+                <w:sz w:val="24"/>
+                <w:szCs w:val="24"/>
+              </w:rPr>
+            </w:pPr>
+          </w:p>
+        </w:tc>
+        <w:tc>
+          <w:tcPr>
+            <w:tcW w:w="4675" w:type="dxa"/>
+          </w:tcPr>
+          <w:p>
+            <w:pPr>
+              <w:rPr>
+                <w:rFonts w:ascii="Times New Roman" w:hAnsi="Times New Roman" w:cs="Times New Roman"/>
+                <w:sz w:val="24"/>
+                <w:szCs w:val="24"/>
+              </w:rPr>
+            </w:pPr>
+            <w:r>
+              <w:rPr>
+                <w:rStyle w:val="st"/>
+                <w:rFonts w:ascii="Segoe UI Symbol" w:hAnsi="Segoe UI Symbol" w:cs="Segoe UI Symbol"/>
+              </w:rPr>
+              <w:t>✓</w:t>
+            </w:r>
+          </w:p>
+        </w:tc>
+      </w:tr>
+      <w:tr>
+        <w:tc>
+          <w:tcPr>
+            <w:tcW w:w="4675" w:type="dxa"/>
+          </w:tcPr>
+          <w:p>
+            <w:pPr>
+              <w:rPr>
+                <w:rFonts w:ascii="Times New Roman" w:hAnsi="Times New Roman" w:cs="Times New Roman"/>
+                <w:sz w:val="24"/>
+                <w:szCs w:val="24"/>
+              </w:rPr>
+            </w:pPr>
+          </w:p>
+          <w:p>
+            <w:pPr>
+              <w:rPr>
+                <w:rFonts w:ascii="Times New Roman" w:hAnsi="Times New Roman" w:cs="Times New Roman"/>
+                <w:sz w:val="24"/>
+                <w:szCs w:val="24"/>
+              </w:rPr>
+            </w:pPr>
+            <w:r>
+              <w:rPr>
+                <w:rFonts w:ascii="Times New Roman" w:hAnsi="Times New Roman" w:cs="Times New Roman"/>
+                <w:sz w:val="24"/>
+                <w:szCs w:val="24"/>
+              </w:rPr>
+              <w:t xml:space="preserve">As a small business owner, I want to be able to input the total revenue made for the day into the database upon closing so that I can </w:t>
+            </w:r>
+            <w:r>
+              <w:rPr>
+                <w:rFonts w:ascii="Times New Roman" w:hAnsi="Times New Roman" w:cs="Times New Roman"/>
+                <w:sz w:val="24"/>
+                <w:szCs w:val="24"/>
+              </w:rPr>
+              <w:lastRenderedPageBreak/>
+              <w:t>use that data to update the accuracy of the software.</w:t>
+            </w:r>
+          </w:p>
+          <w:p>
+            <w:pPr>
+              <w:rPr>
+                <w:rFonts w:ascii="Times New Roman" w:hAnsi="Times New Roman" w:cs="Times New Roman"/>
+                <w:sz w:val="24"/>
+                <w:szCs w:val="24"/>
+              </w:rPr>
+            </w:pPr>
+          </w:p>
+        </w:tc>
+        <w:tc>
+          <w:tcPr>
+            <w:tcW w:w="4675" w:type="dxa"/>
+          </w:tcPr>
+          <w:p>
+            <w:pPr>
+              <w:rPr>
+                <w:rFonts w:ascii="Times New Roman" w:hAnsi="Times New Roman" w:cs="Times New Roman"/>
+                <w:sz w:val="24"/>
+                <w:szCs w:val="24"/>
+              </w:rPr>
+            </w:pPr>
+            <w:r>
+              <w:rPr>
+                <w:rStyle w:val="st"/>
+                <w:rFonts w:ascii="Segoe UI Symbol" w:hAnsi="Segoe UI Symbol" w:cs="Segoe UI Symbol"/>
+              </w:rPr>
+              <w:lastRenderedPageBreak/>
+              <w:t>✓</w:t>
+            </w:r>
+          </w:p>
+        </w:tc>
+      </w:tr>
+      <w:tr>
+        <w:tc>
+          <w:tcPr>
+            <w:tcW w:w="4675" w:type="dxa"/>
+          </w:tcPr>
+          <w:p>
+            <w:pPr>
+              <w:rPr>
+                <w:rFonts w:ascii="Times New Roman" w:hAnsi="Times New Roman" w:cs="Times New Roman"/>
+                <w:sz w:val="24"/>
+                <w:szCs w:val="24"/>
+              </w:rPr>
+            </w:pPr>
+          </w:p>
+          <w:p>
+            <w:pPr>
+              <w:rPr>
+                <w:rFonts w:ascii="Times New Roman" w:hAnsi="Times New Roman" w:cs="Times New Roman"/>
+                <w:sz w:val="24"/>
+                <w:szCs w:val="24"/>
+              </w:rPr>
+            </w:pPr>
+            <w:r>
+              <w:rPr>
+                <w:rFonts w:ascii="Times New Roman" w:hAnsi="Times New Roman" w:cs="Times New Roman"/>
+                <w:sz w:val="24"/>
+                <w:szCs w:val="24"/>
+              </w:rPr>
+              <w:t>As a small business owner, I want to use my sales report from past years so that I can get an estimate prediction of future sales.</w:t>
+            </w:r>
+          </w:p>
+          <w:p>
+            <w:pPr>
+              <w:rPr>
+                <w:rFonts w:ascii="Times New Roman" w:hAnsi="Times New Roman" w:cs="Times New Roman"/>
+                <w:sz w:val="24"/>
+                <w:szCs w:val="24"/>
+              </w:rPr>
+            </w:pPr>
+          </w:p>
+        </w:tc>
+        <w:tc>
+          <w:tcPr>
+            <w:tcW w:w="4675" w:type="dxa"/>
+          </w:tcPr>
+          <w:p>
+            <w:pPr>
+              <w:rPr>
+                <w:rFonts w:ascii="Times New Roman" w:hAnsi="Times New Roman" w:cs="Times New Roman"/>
+                <w:sz w:val="24"/>
+                <w:szCs w:val="24"/>
+              </w:rPr>
+            </w:pPr>
+            <w:r>
+              <w:rPr>
+                <w:rStyle w:val="st"/>
+                <w:rFonts w:ascii="Segoe UI Symbol" w:hAnsi="Segoe UI Symbol" w:cs="Segoe UI Symbol"/>
+              </w:rPr>
+              <w:t>✓</w:t>
+            </w:r>
+          </w:p>
+        </w:tc>
+      </w:tr>
+      <w:tr>
+        <w:tc>
+          <w:tcPr>
+            <w:tcW w:w="4675" w:type="dxa"/>
+          </w:tcPr>
+          <w:p>
+            <w:pPr>
+              <w:rPr>
+                <w:rFonts w:ascii="Times New Roman" w:hAnsi="Times New Roman" w:cs="Times New Roman"/>
+                <w:sz w:val="24"/>
+                <w:szCs w:val="24"/>
+              </w:rPr>
+            </w:pPr>
+          </w:p>
+          <w:p>
+            <w:pPr>
+              <w:rPr>
+                <w:rFonts w:ascii="Times New Roman" w:hAnsi="Times New Roman" w:cs="Times New Roman"/>
+                <w:sz w:val="24"/>
+                <w:szCs w:val="24"/>
+              </w:rPr>
+            </w:pPr>
+            <w:r>
+              <w:rPr>
+                <w:rFonts w:ascii="Times New Roman" w:hAnsi="Times New Roman" w:cs="Times New Roman"/>
+                <w:sz w:val="24"/>
+                <w:szCs w:val="24"/>
+              </w:rPr>
+              <w:t>As a small business owner, I want to use sales reports from past years so that I can see requirements needed to hit specific sales margins.</w:t>
+            </w:r>
+          </w:p>
+          <w:p>
+            <w:pPr>
+              <w:rPr>
+                <w:rFonts w:ascii="Times New Roman" w:hAnsi="Times New Roman" w:cs="Times New Roman"/>
+                <w:sz w:val="24"/>
+                <w:szCs w:val="24"/>
+              </w:rPr>
+            </w:pPr>
+          </w:p>
+        </w:tc>
+        <w:tc>
+          <w:tcPr>
+            <w:tcW w:w="4675" w:type="dxa"/>
+          </w:tcPr>
+          <w:p>
+            <w:pPr>
+              <w:rPr>
+                <w:rFonts w:ascii="Times New Roman" w:hAnsi="Times New Roman" w:cs="Times New Roman"/>
+                <w:sz w:val="24"/>
+                <w:szCs w:val="24"/>
+              </w:rPr>
+            </w:pPr>
+            <w:r>
+              <w:rPr>
+                <w:rStyle w:val="st"/>
+                <w:rFonts w:ascii="Segoe UI Symbol" w:hAnsi="Segoe UI Symbol" w:cs="Segoe UI Symbol"/>
+              </w:rPr>
+              <w:t>✓</w:t>
+            </w:r>
+          </w:p>
+        </w:tc>
+      </w:tr>
+      <w:tr>
+        <w:tc>
+          <w:tcPr>
+            <w:tcW w:w="4675" w:type="dxa"/>
+          </w:tcPr>
+          <w:p>
+            <w:pPr>
+              <w:rPr>
+                <w:rFonts w:ascii="Times New Roman" w:hAnsi="Times New Roman" w:cs="Times New Roman"/>
+                <w:sz w:val="24"/>
+                <w:szCs w:val="24"/>
+              </w:rPr>
+            </w:pPr>
+          </w:p>
+          <w:p>
+            <w:pPr>
+              <w:rPr>
+                <w:rFonts w:ascii="Times New Roman" w:hAnsi="Times New Roman" w:cs="Times New Roman"/>
+                <w:sz w:val="24"/>
+                <w:szCs w:val="24"/>
+              </w:rPr>
+            </w:pPr>
+            <w:r>
+              <w:rPr>
+                <w:rFonts w:ascii="Times New Roman" w:hAnsi="Times New Roman" w:cs="Times New Roman"/>
+                <w:sz w:val="24"/>
+                <w:szCs w:val="24"/>
+              </w:rPr>
+              <w:t>As a small business owner, I want to input any date into the software so that I can review data over my company for that specific date.</w:t>
+            </w:r>
+          </w:p>
+          <w:p>
+            <w:pPr>
+              <w:rPr>
+                <w:rFonts w:ascii="Times New Roman" w:hAnsi="Times New Roman" w:cs="Times New Roman"/>
+                <w:sz w:val="24"/>
+                <w:szCs w:val="24"/>
+              </w:rPr>
+            </w:pPr>
+          </w:p>
+        </w:tc>
+        <w:tc>
+          <w:tcPr>
+            <w:tcW w:w="4675" w:type="dxa"/>
+          </w:tcPr>
+          <w:p>
+            <w:pPr>
+              <w:rPr>
+                <w:rFonts w:ascii="Times New Roman" w:hAnsi="Times New Roman" w:cs="Times New Roman"/>
+                <w:sz w:val="24"/>
+                <w:szCs w:val="24"/>
+              </w:rPr>
+            </w:pPr>
+            <w:r>
+              <w:rPr>
+                <w:rStyle w:val="st"/>
+                <w:rFonts w:ascii="Segoe UI Symbol" w:hAnsi="Segoe UI Symbol" w:cs="Segoe UI Symbol"/>
+              </w:rPr>
+              <w:t>✓</w:t>
+            </w:r>
+          </w:p>
+        </w:tc>
+      </w:tr>
+      <w:tr>
+        <w:tc>
+          <w:tcPr>
+            <w:tcW w:w="4675" w:type="dxa"/>
+          </w:tcPr>
+          <w:p>
+            <w:pPr>
+              <w:rPr>
+                <w:rFonts w:ascii="Times New Roman" w:hAnsi="Times New Roman" w:cs="Times New Roman"/>
+                <w:sz w:val="24"/>
+                <w:szCs w:val="24"/>
+              </w:rPr>
+            </w:pPr>
+          </w:p>
+          <w:p>
+            <w:pPr>
+              <w:rPr>
+                <w:rFonts w:ascii="Times New Roman" w:hAnsi="Times New Roman" w:cs="Times New Roman"/>
+                <w:sz w:val="24"/>
+                <w:szCs w:val="24"/>
+              </w:rPr>
+            </w:pPr>
+            <w:r>
+              <w:rPr>
+                <w:rFonts w:ascii="Times New Roman" w:hAnsi="Times New Roman" w:cs="Times New Roman"/>
+                <w:sz w:val="24"/>
+                <w:szCs w:val="24"/>
+              </w:rPr>
+              <w:t>As a small business owner, I want to be able to create sub accounts, so that I can keep access to certain data restricted.</w:t>
+            </w:r>
+          </w:p>
+          <w:p>
+            <w:pPr>
+              <w:rPr>
+                <w:rFonts w:ascii="Times New Roman" w:hAnsi="Times New Roman" w:cs="Times New Roman"/>
+                <w:sz w:val="24"/>
+                <w:szCs w:val="24"/>
+              </w:rPr>
+            </w:pPr>
+          </w:p>
+        </w:tc>
+        <w:tc>
+          <w:tcPr>
+            <w:tcW w:w="4675" w:type="dxa"/>
+          </w:tcPr>
+          <w:p>
+            <w:pPr>
+              <w:rPr>
+                <w:rFonts w:ascii="Times New Roman" w:hAnsi="Times New Roman" w:cs="Times New Roman"/>
+                <w:sz w:val="24"/>
+                <w:szCs w:val="24"/>
+              </w:rPr>
+            </w:pPr>
+            <w:r>
+              <w:rPr>
+                <w:rStyle w:val="st"/>
+                <w:rFonts w:ascii="Segoe UI Symbol" w:hAnsi="Segoe UI Symbol" w:cs="Segoe UI Symbol"/>
+              </w:rPr>
+              <w:t>✓</w:t>
+            </w:r>
+          </w:p>
+        </w:tc>
+      </w:tr>
+      <w:tr>
+        <w:tc>
+          <w:tcPr>
+            <w:tcW w:w="4675" w:type="dxa"/>
+          </w:tcPr>
+          <w:p>
+            <w:pPr>
+              <w:rPr>
+                <w:rFonts w:ascii="Times New Roman" w:hAnsi="Times New Roman" w:cs="Times New Roman"/>
+                <w:sz w:val="24"/>
+                <w:szCs w:val="24"/>
+              </w:rPr>
+            </w:pPr>
+          </w:p>
+          <w:p>
+            <w:pPr>
+              <w:rPr>
+                <w:rFonts w:ascii="Times New Roman" w:hAnsi="Times New Roman" w:cs="Times New Roman"/>
+                <w:sz w:val="24"/>
+                <w:szCs w:val="24"/>
+              </w:rPr>
+            </w:pPr>
+            <w:r>
+              <w:rPr>
+                <w:rFonts w:ascii="Times New Roman" w:hAnsi="Times New Roman" w:cs="Times New Roman"/>
+                <w:sz w:val="24"/>
+                <w:szCs w:val="24"/>
+              </w:rPr>
+              <w:t>As a small business owner, I want to be able to log in into my account, so that I can easily access my data.</w:t>
+            </w:r>
+          </w:p>
+          <w:p>
+            <w:pPr>
+              <w:rPr>
+                <w:rFonts w:ascii="Times New Roman" w:hAnsi="Times New Roman" w:cs="Times New Roman"/>
+                <w:sz w:val="24"/>
+                <w:szCs w:val="24"/>
+              </w:rPr>
+            </w:pPr>
+          </w:p>
+        </w:tc>
+        <w:tc>
+          <w:tcPr>
+            <w:tcW w:w="4675" w:type="dxa"/>
+          </w:tcPr>
+          <w:p>
+            <w:pPr>
+              <w:rPr>
+                <w:rFonts w:ascii="Times New Roman" w:hAnsi="Times New Roman" w:cs="Times New Roman"/>
+                <w:sz w:val="24"/>
+                <w:szCs w:val="24"/>
+              </w:rPr>
+            </w:pPr>
+            <w:r>
+              <w:rPr>
+                <w:rStyle w:val="st"/>
+                <w:rFonts w:ascii="Segoe UI Symbol" w:hAnsi="Segoe UI Symbol" w:cs="Segoe UI Symbol"/>
+              </w:rPr>
+              <w:t>✓</w:t>
+            </w:r>
+          </w:p>
+        </w:tc>
+      </w:tr>
+      <w:tr>
+        <w:tc>
+          <w:tcPr>
+            <w:tcW w:w="4675" w:type="dxa"/>
+          </w:tcPr>
+          <w:p>
+            <w:pPr>
+              <w:rPr>
+                <w:rFonts w:ascii="Times New Roman" w:hAnsi="Times New Roman" w:cs="Times New Roman"/>
+                <w:sz w:val="24"/>
+                <w:szCs w:val="24"/>
+              </w:rPr>
+            </w:pPr>
+          </w:p>
+          <w:p>
+            <w:pPr>
+              <w:rPr>
+                <w:rFonts w:ascii="Times New Roman" w:hAnsi="Times New Roman" w:cs="Times New Roman"/>
+                <w:sz w:val="24"/>
+                <w:szCs w:val="24"/>
+              </w:rPr>
+            </w:pPr>
+            <w:r>
+              <w:rPr>
+                <w:rFonts w:ascii="Times New Roman" w:hAnsi="Times New Roman" w:cs="Times New Roman"/>
+                <w:sz w:val="24"/>
+                <w:szCs w:val="24"/>
+              </w:rPr>
+              <w:t>As a small business owner, I want to be able to set certain parameters so that I can easily view specific data.</w:t>
+            </w:r>
+          </w:p>
+          <w:p>
+            <w:pPr>
+              <w:rPr>
+                <w:rFonts w:ascii="Times New Roman" w:hAnsi="Times New Roman" w:cs="Times New Roman"/>
+                <w:sz w:val="24"/>
+                <w:szCs w:val="24"/>
+              </w:rPr>
+            </w:pPr>
+          </w:p>
+        </w:tc>
+        <w:tc>
+          <w:tcPr>
+            <w:tcW w:w="4675" w:type="dxa"/>
+          </w:tcPr>
+          <w:p>
+            <w:pPr>
+              <w:rPr>
+                <w:rFonts w:ascii="Times New Roman" w:hAnsi="Times New Roman" w:cs="Times New Roman"/>
+                <w:sz w:val="24"/>
+                <w:szCs w:val="24"/>
+              </w:rPr>
+            </w:pPr>
+            <w:r>
+              <w:rPr>
+                <w:rStyle w:val="st"/>
+                <w:rFonts w:ascii="Segoe UI Symbol" w:hAnsi="Segoe UI Symbol" w:cs="Segoe UI Symbol"/>
+              </w:rPr>
+              <w:t>✓</w:t>
+            </w:r>
+          </w:p>
+        </w:tc>
+      </w:tr>
+      <w:tr>
+        <w:tc>
+          <w:tcPr>
+            <w:tcW w:w="4675" w:type="dxa"/>
+          </w:tcPr>
+          <w:p>
+            <w:pPr>
+              <w:rPr>
+                <w:rFonts w:ascii="Times New Roman" w:hAnsi="Times New Roman" w:cs="Times New Roman"/>
+                <w:sz w:val="24"/>
+                <w:szCs w:val="24"/>
+              </w:rPr>
+            </w:pPr>
+          </w:p>
+          <w:p>
+            <w:pPr>
+              <w:rPr>
+                <w:rFonts w:ascii="Times New Roman" w:hAnsi="Times New Roman" w:cs="Times New Roman"/>
+                <w:sz w:val="24"/>
+                <w:szCs w:val="24"/>
+              </w:rPr>
+            </w:pPr>
+            <w:r>
+              <w:rPr>
+                <w:rFonts w:ascii="Times New Roman" w:hAnsi="Times New Roman" w:cs="Times New Roman"/>
+                <w:sz w:val="24"/>
+                <w:szCs w:val="24"/>
+              </w:rPr>
+              <w:t>As a small business owner, I want to be able to input sales reports from past years, so they can be used in the application.</w:t>
+            </w:r>
+          </w:p>
+          <w:p>
+            <w:pPr>
+              <w:rPr>
+                <w:rFonts w:ascii="Times New Roman" w:hAnsi="Times New Roman" w:cs="Times New Roman"/>
+                <w:sz w:val="24"/>
+                <w:szCs w:val="24"/>
+              </w:rPr>
+            </w:pPr>
+          </w:p>
+        </w:tc>
+        <w:tc>
+          <w:tcPr>
+            <w:tcW w:w="4675" w:type="dxa"/>
+          </w:tcPr>
+          <w:p>
+            <w:pPr>
+              <w:rPr>
+                <w:rFonts w:ascii="Times New Roman" w:hAnsi="Times New Roman" w:cs="Times New Roman"/>
+                <w:sz w:val="24"/>
+                <w:szCs w:val="24"/>
+              </w:rPr>
+            </w:pPr>
+            <w:r>
+              <w:rPr>
+                <w:rFonts w:ascii="Times New Roman" w:hAnsi="Times New Roman" w:cs="Times New Roman"/>
+                <w:sz w:val="24"/>
+                <w:szCs w:val="24"/>
+              </w:rPr>
+              <w:t>X</w:t>
+            </w:r>
+          </w:p>
+        </w:tc>
+      </w:tr>
+      <w:tr>
+        <w:tc>
+          <w:tcPr>
+            <w:tcW w:w="4675" w:type="dxa"/>
+          </w:tcPr>
+          <w:p>
+            <w:pPr>
+              <w:rPr>
+                <w:rFonts w:ascii="Times New Roman" w:hAnsi="Times New Roman" w:cs="Times New Roman"/>
+                <w:sz w:val="24"/>
+                <w:szCs w:val="24"/>
+              </w:rPr>
+            </w:pPr>
+          </w:p>
+          <w:p>
+            <w:pPr>
+              <w:rPr>
+                <w:rFonts w:ascii="Times New Roman" w:hAnsi="Times New Roman" w:cs="Times New Roman"/>
+                <w:sz w:val="24"/>
+                <w:szCs w:val="24"/>
+              </w:rPr>
+            </w:pPr>
+            <w:r>
+              <w:rPr>
+                <w:rFonts w:ascii="Times New Roman" w:hAnsi="Times New Roman" w:cs="Times New Roman"/>
+                <w:sz w:val="24"/>
+                <w:szCs w:val="24"/>
+              </w:rPr>
+              <w:t>As a small business owner, I want to be able to have an unrestricted admin account to access all data.</w:t>
+            </w:r>
+          </w:p>
+          <w:p>
+            <w:pPr>
+              <w:rPr>
+                <w:rFonts w:ascii="Times New Roman" w:hAnsi="Times New Roman" w:cs="Times New Roman"/>
+                <w:sz w:val="24"/>
+                <w:szCs w:val="24"/>
+              </w:rPr>
+            </w:pPr>
+          </w:p>
+        </w:tc>
+        <w:tc>
+          <w:tcPr>
+            <w:tcW w:w="4675" w:type="dxa"/>
+          </w:tcPr>
+          <w:p>
+            <w:pPr>
+              <w:rPr>
+                <w:rFonts w:ascii="Times New Roman" w:hAnsi="Times New Roman" w:cs="Times New Roman"/>
+                <w:sz w:val="24"/>
+                <w:szCs w:val="24"/>
+              </w:rPr>
+            </w:pPr>
+          </w:p>
+          <w:p>
+            <w:pPr>
+              <w:rPr>
+                <w:rFonts w:ascii="Times New Roman" w:hAnsi="Times New Roman" w:cs="Times New Roman"/>
+                <w:sz w:val="24"/>
+                <w:szCs w:val="24"/>
+              </w:rPr>
+            </w:pPr>
+          </w:p>
+          <w:p>
+            <w:pPr>
+              <w:tabs>
+                <w:tab w:val="left" w:pos="1425"/>
+              </w:tabs>
+              <w:rPr>
+                <w:rFonts w:ascii="Times New Roman" w:hAnsi="Times New Roman" w:cs="Times New Roman"/>
+                <w:sz w:val="24"/>
+                <w:szCs w:val="24"/>
+              </w:rPr>
+            </w:pPr>
+            <w:r>
+              <w:rPr>
+                <w:rStyle w:val="st"/>
+                <w:rFonts w:ascii="Segoe UI Symbol" w:hAnsi="Segoe UI Symbol" w:cs="Segoe UI Symbol"/>
+              </w:rPr>
+              <w:t>✓</w:t>
+            </w:r>
+          </w:p>
+        </w:tc>
+      </w:tr>
+    </w:tbl>
+    <w:p>
+      <w:pPr>
+        <w:rPr>
+          <w:rFonts w:ascii="Times New Roman" w:hAnsi="Times New Roman" w:cs="Times New Roman"/>
+          <w:sz w:val="24"/>
+          <w:szCs w:val="24"/>
+        </w:rPr>
+      </w:pPr>
+    </w:p>
+    <w:p>
+      <w:pPr>
+        <w:rPr>
+          <w:rFonts w:ascii="Times New Roman" w:hAnsi="Times New Roman" w:cs="Times New Roman"/>
+          <w:b/>
+          <w:sz w:val="24"/>
+          <w:szCs w:val="24"/>
+        </w:rPr>
+      </w:pPr>
+      <w:r>
+        <w:rPr>
+          <w:rFonts w:ascii="Times New Roman" w:hAnsi="Times New Roman" w:cs="Times New Roman"/>
+          <w:b/>
+          <w:sz w:val="24"/>
+          <w:szCs w:val="24"/>
+        </w:rPr>
+        <w:lastRenderedPageBreak/>
+        <w:t>Was the app straightforward to use?</w:t>
+      </w:r>
+    </w:p>
+    <w:p>
+      <w:pPr>
+        <w:rPr>
+          <w:rFonts w:ascii="Times New Roman" w:hAnsi="Times New Roman" w:cs="Times New Roman"/>
+          <w:sz w:val="24"/>
+          <w:szCs w:val="24"/>
+        </w:rPr>
+      </w:pPr>
+      <w:proofErr w:type="gramStart"/>
+      <w:r>
+        <w:rPr>
+          <w:rFonts w:ascii="Times New Roman" w:hAnsi="Times New Roman" w:cs="Times New Roman"/>
+          <w:sz w:val="24"/>
+          <w:szCs w:val="24"/>
+        </w:rPr>
+        <w:t>Yes</w:t>
+      </w:r>
+      <w:proofErr w:type="gramEnd"/>
+      <w:r>
+        <w:rPr>
+          <w:rFonts w:ascii="Times New Roman" w:hAnsi="Times New Roman" w:cs="Times New Roman"/>
+          <w:sz w:val="24"/>
+          <w:szCs w:val="24"/>
+        </w:rPr>
+        <w:t xml:space="preserve"> it was</w:t>
+      </w:r>
+    </w:p>
+    <w:p>
+      <w:pPr>
+        <w:rPr>
+          <w:rFonts w:ascii="Times New Roman" w:hAnsi="Times New Roman" w:cs="Times New Roman"/>
+          <w:b/>
+          <w:sz w:val="24"/>
+          <w:szCs w:val="24"/>
+        </w:rPr>
+      </w:pPr>
+      <w:r>
+        <w:rPr>
+          <w:rFonts w:ascii="Times New Roman" w:hAnsi="Times New Roman" w:cs="Times New Roman"/>
+          <w:b/>
+          <w:sz w:val="24"/>
+          <w:szCs w:val="24"/>
+        </w:rPr>
+        <w:t>Was the app fast?</w:t>
+      </w:r>
+    </w:p>
+    <w:p>
+      <w:pPr>
+        <w:rPr>
+          <w:rFonts w:ascii="Times New Roman" w:hAnsi="Times New Roman" w:cs="Times New Roman"/>
+          <w:sz w:val="24"/>
+          <w:szCs w:val="24"/>
+        </w:rPr>
+      </w:pPr>
+      <w:r>
+        <w:rPr>
+          <w:rFonts w:ascii="Times New Roman" w:hAnsi="Times New Roman" w:cs="Times New Roman"/>
+          <w:sz w:val="24"/>
+          <w:szCs w:val="24"/>
+        </w:rPr>
+        <w:t>Yes</w:t>
+      </w:r>
+    </w:p>
+    <w:p>
+      <w:pPr>
+        <w:rPr>
+          <w:rFonts w:ascii="Times New Roman" w:hAnsi="Times New Roman" w:cs="Times New Roman"/>
+          <w:b/>
+          <w:sz w:val="24"/>
+          <w:szCs w:val="24"/>
+        </w:rPr>
+      </w:pPr>
+      <w:r>
+        <w:rPr>
+          <w:rFonts w:ascii="Times New Roman" w:hAnsi="Times New Roman" w:cs="Times New Roman"/>
+          <w:b/>
+          <w:sz w:val="24"/>
+          <w:szCs w:val="24"/>
+        </w:rPr>
+        <w:t>Would you use this app in your current business or for a future business for gross sales predictions?</w:t>
+      </w:r>
+    </w:p>
+    <w:p>
+      <w:pPr>
+        <w:rPr>
+          <w:rFonts w:ascii="Times New Roman" w:hAnsi="Times New Roman" w:cs="Times New Roman"/>
+          <w:sz w:val="24"/>
+          <w:szCs w:val="24"/>
+        </w:rPr>
+      </w:pPr>
+      <w:proofErr w:type="gramStart"/>
+      <w:r>
+        <w:rPr>
+          <w:rFonts w:ascii="Times New Roman" w:hAnsi="Times New Roman" w:cs="Times New Roman"/>
+          <w:sz w:val="24"/>
+          <w:szCs w:val="24"/>
+        </w:rPr>
+        <w:t>Yes</w:t>
+      </w:r>
+      <w:proofErr w:type="gramEnd"/>
+      <w:r>
+        <w:rPr>
+          <w:rFonts w:ascii="Times New Roman" w:hAnsi="Times New Roman" w:cs="Times New Roman"/>
+          <w:sz w:val="24"/>
+          <w:szCs w:val="24"/>
+        </w:rPr>
+        <w:t xml:space="preserve"> once program is complete with all features.</w:t>
+      </w:r>
+    </w:p>
+    <w:p>
+      <w:pPr>
+        <w:rPr>
+          <w:rFonts w:ascii="Times New Roman" w:hAnsi="Times New Roman" w:cs="Times New Roman"/>
+          <w:b/>
+          <w:sz w:val="24"/>
+          <w:szCs w:val="24"/>
+        </w:rPr>
+      </w:pPr>
+      <w:r>
+        <w:rPr>
+          <w:rFonts w:ascii="Times New Roman" w:hAnsi="Times New Roman" w:cs="Times New Roman"/>
+          <w:b/>
+          <w:sz w:val="24"/>
+          <w:szCs w:val="24"/>
+        </w:rPr>
+        <w:t>What suggestions do you have for the app?</w:t>
+      </w:r>
+    </w:p>
+    <w:p>
+      <w:pPr>
+        <w:rPr>
+          <w:rFonts w:ascii="Times New Roman" w:hAnsi="Times New Roman" w:cs="Times New Roman"/>
+          <w:sz w:val="24"/>
+          <w:szCs w:val="24"/>
+        </w:rPr>
+      </w:pPr>
+      <w:r>
+        <w:rPr>
+          <w:rFonts w:ascii="Times New Roman" w:hAnsi="Times New Roman" w:cs="Times New Roman"/>
+          <w:sz w:val="24"/>
+          <w:szCs w:val="24"/>
+        </w:rPr>
+        <w:t xml:space="preserve">Change white font </w:t>
+      </w:r>
+      <w:r>
+        <w:rPr>
+          <w:rFonts w:ascii="Times New Roman" w:hAnsi="Times New Roman" w:cs="Times New Roman"/>
+          <w:sz w:val="24"/>
+          <w:szCs w:val="24"/>
+        </w:rPr>
+        <w:t xml:space="preserve">on orange background </w:t>
+      </w:r>
+      <w:r>
+        <w:rPr>
+          <w:rFonts w:ascii="Times New Roman" w:hAnsi="Times New Roman" w:cs="Times New Roman"/>
+          <w:sz w:val="24"/>
+          <w:szCs w:val="24"/>
+        </w:rPr>
+        <w:t>for better contrast</w:t>
+      </w:r>
+    </w:p>
     <w:p/>
     <w:p/>
     <w:sectPr>
@@ -5299,8 +6421,8 @@
 </file>
 
 <file path=word/numbering.xml><?xml version="1.0" encoding="utf-8"?>
-<w:numbering xmlns:wpc="http://schemas.microsoft.com/office/word/2010/wordprocessingCanvas" xmlns:cx="http://schemas.microsoft.com/office/drawing/2014/chartex" xmlns:cx1="http://schemas.microsoft.com/office/drawing/2015/9/8/chartex" xmlns:cx2="http://schemas.microsoft.com/office/drawing/2015/10/21/chartex" xmlns:cx3="http://schemas.microsoft.com/office/drawing/2016/5/9/chartex" xmlns:cx4="http://schemas.microsoft.com/office/drawing/2016/5/10/chartex" xmlns:cx5="http://schemas.microsoft.com/office/drawing/2016/5/11/chartex" xmlns:cx6="http://schemas.microsoft.com/office/drawing/2016/5/12/chartex" xmlns:cx7="http://schemas.microsoft.com/office/drawing/2016/5/13/chartex" xmlns:cx8="http://schemas.microsoft.com/office/drawing/2016/5/14/chartex" xmlns:mc="http://schemas.openxmlformats.org/markup-compatibility/2006" xmlns:aink="http://schemas.microsoft.com/office/drawing/2016/ink" xmlns:am3d="http://schemas.microsoft.com/office/drawing/2017/model3d" xmlns:o="urn:schemas-microsoft-com:office:office" xmlns:r="http://schemas.openxmlformats.org/officeDocument/2006/relationships" xmlns:m="http://schemas.openxmlformats.org/officeDocument/2006/math" xmlns:v="urn:schemas-microsoft-com:vml" xmlns:wp14="http://schemas.microsoft.com/office/word/2010/wordprocessingDrawing" xmlns:wp="http://schemas.openxmlformats.org/drawingml/2006/wordprocessingDrawing" xmlns:w10="urn:schemas-microsoft-com:office:word" xmlns:w="http://schemas.openxmlformats.org/wordprocessingml/2006/main" xmlns:w14="http://schemas.microsoft.com/office/word/2010/wordml" xmlns:w15="http://schemas.microsoft.com/office/word/2012/wordml" xmlns:w16cid="http://schemas.microsoft.com/office/word/2016/wordml/cid" xmlns:w16se="http://schemas.microsoft.com/office/word/2015/wordml/symex" xmlns:wpg="http://schemas.microsoft.com/office/word/2010/wordprocessingGroup" xmlns:wpi="http://schemas.microsoft.com/office/word/2010/wordprocessingInk" xmlns:wne="http://schemas.microsoft.com/office/word/2006/wordml" xmlns:wps="http://schemas.microsoft.com/office/word/2010/wordprocessingShape" mc:Ignorable="w14 w15 w16se w16cid wp14">
-  <w:abstractNum w:abstractNumId="0" w15:restartNumberingAfterBreak="0">
+<w:numbering xmlns:wpc="http://schemas.microsoft.com/office/word/2010/wordprocessingCanvas" xmlns:mo="http://schemas.microsoft.com/office/mac/office/2008/main" xmlns:mc="http://schemas.openxmlformats.org/markup-compatibility/2006" xmlns:mv="urn:schemas-microsoft-com:mac:vml" xmlns:o="urn:schemas-microsoft-com:office:office" xmlns:r="http://schemas.openxmlformats.org/officeDocument/2006/relationships" xmlns:m="http://schemas.openxmlformats.org/officeDocument/2006/math" xmlns:v="urn:schemas-microsoft-com:vml" xmlns:wp14="http://schemas.microsoft.com/office/word/2010/wordprocessingDrawing" xmlns:wp="http://schemas.openxmlformats.org/drawingml/2006/wordprocessingDrawing" xmlns:w10="urn:schemas-microsoft-com:office:word" xmlns:w="http://schemas.openxmlformats.org/wordprocessingml/2006/main" xmlns:w14="http://schemas.microsoft.com/office/word/2010/wordml" xmlns:w15="http://schemas.microsoft.com/office/word/2012/wordml" xmlns:wpg="http://schemas.microsoft.com/office/word/2010/wordprocessingGroup" xmlns:wpi="http://schemas.microsoft.com/office/word/2010/wordprocessingInk" xmlns:wne="http://schemas.microsoft.com/office/word/2006/wordml" xmlns:wps="http://schemas.microsoft.com/office/word/2010/wordprocessingShape" mc:Ignorable="w14 w15 wp14">
+  <w:abstractNum w:abstractNumId="0">
     <w:nsid w:val="06504BD4"/>
     <w:multiLevelType w:val="hybridMultilevel"/>
     <w:tmpl w:val="F13C3F1A"/>
@@ -5413,10 +6535,10 @@
       </w:rPr>
     </w:lvl>
   </w:abstractNum>
-  <w:abstractNum w:abstractNumId="1" w15:restartNumberingAfterBreak="0">
+  <w:abstractNum w:abstractNumId="1">
     <w:nsid w:val="30A15E06"/>
     <w:multiLevelType w:val="hybridMultilevel"/>
-    <w:tmpl w:val="EA600B90"/>
+    <w:tmpl w:val="7846B306"/>
     <w:lvl w:ilvl="0" w:tplc="0409000F">
       <w:start w:val="1"/>
       <w:numFmt w:val="decimal"/>
@@ -5502,12 +6624,12 @@
       </w:pPr>
     </w:lvl>
   </w:abstractNum>
-  <w:abstractNum w:abstractNumId="2" w15:restartNumberingAfterBreak="0">
+  <w:abstractNum w:abstractNumId="2">
     <w:nsid w:val="3F916152"/>
     <w:multiLevelType w:val="hybridMultilevel"/>
-    <w:tmpl w:val="AD4CCD58"/>
+    <w:tmpl w:val="32AAF6EE"/>
     <w:lvl w:ilvl="0" w:tplc="0409000F">
-      <w:start w:val="4"/>
+      <w:start w:val="1"/>
       <w:numFmt w:val="decimal"/>
       <w:lvlText w:val="%1."/>
       <w:lvlJc w:val="left"/>
@@ -5591,7 +6713,7 @@
       </w:pPr>
     </w:lvl>
   </w:abstractNum>
-  <w:abstractNum w:abstractNumId="3" w15:restartNumberingAfterBreak="0">
+  <w:abstractNum w:abstractNumId="3">
     <w:nsid w:val="428D6F86"/>
     <w:multiLevelType w:val="hybridMultilevel"/>
     <w:tmpl w:val="B9AA3056"/>
@@ -5704,12 +6826,12 @@
       </w:rPr>
     </w:lvl>
   </w:abstractNum>
-  <w:abstractNum w:abstractNumId="4" w15:restartNumberingAfterBreak="0">
+  <w:abstractNum w:abstractNumId="4">
     <w:nsid w:val="63F3351B"/>
     <w:multiLevelType w:val="hybridMultilevel"/>
-    <w:tmpl w:val="3B58EAEC"/>
+    <w:tmpl w:val="FE0236BC"/>
     <w:lvl w:ilvl="0" w:tplc="0409000F">
-      <w:start w:val="3"/>
+      <w:start w:val="1"/>
       <w:numFmt w:val="decimal"/>
       <w:lvlText w:val="%1."/>
       <w:lvlJc w:val="left"/>
@@ -5793,7 +6915,7 @@
       </w:pPr>
     </w:lvl>
   </w:abstractNum>
-  <w:abstractNum w:abstractNumId="5" w15:restartNumberingAfterBreak="0">
+  <w:abstractNum w:abstractNumId="5">
     <w:nsid w:val="6CE01B0A"/>
     <w:multiLevelType w:val="hybridMultilevel"/>
     <w:tmpl w:val="B7F0F626"/>
@@ -5904,7 +7026,7 @@
 </file>
 
 <file path=word/styles.xml><?xml version="1.0" encoding="utf-8"?>
-<w:styles xmlns:mc="http://schemas.openxmlformats.org/markup-compatibility/2006" xmlns:r="http://schemas.openxmlformats.org/officeDocument/2006/relationships" xmlns:w="http://schemas.openxmlformats.org/wordprocessingml/2006/main" xmlns:w14="http://schemas.microsoft.com/office/word/2010/wordml" xmlns:w15="http://schemas.microsoft.com/office/word/2012/wordml" xmlns:w16cid="http://schemas.microsoft.com/office/word/2016/wordml/cid" xmlns:w16se="http://schemas.microsoft.com/office/word/2015/wordml/symex" mc:Ignorable="w14 w15 w16se w16cid">
+<w:styles xmlns:mc="http://schemas.openxmlformats.org/markup-compatibility/2006" xmlns:r="http://schemas.openxmlformats.org/officeDocument/2006/relationships" xmlns:w="http://schemas.openxmlformats.org/wordprocessingml/2006/main" xmlns:w14="http://schemas.microsoft.com/office/word/2010/wordml" xmlns:w15="http://schemas.microsoft.com/office/word/2012/wordml" mc:Ignorable="w14 w15">
   <w:docDefaults>
     <w:rPrDefault>
       <w:rPr>
@@ -5920,7 +7042,7 @@
       </w:pPr>
     </w:pPrDefault>
   </w:docDefaults>
-  <w:latentStyles w:defLockedState="0" w:defUIPriority="99" w:defSemiHidden="0" w:defUnhideWhenUsed="0" w:defQFormat="0" w:count="375">
+  <w:latentStyles w:defLockedState="0" w:defUIPriority="99" w:defSemiHidden="0" w:defUnhideWhenUsed="0" w:defQFormat="0" w:count="382">
     <w:lsdException w:name="Normal" w:uiPriority="0" w:qFormat="1"/>
     <w:lsdException w:name="heading 1" w:uiPriority="9" w:qFormat="1"/>
     <w:lsdException w:name="heading 2" w:semiHidden="1" w:uiPriority="9" w:unhideWhenUsed="1" w:qFormat="1"/>
@@ -6294,8 +7416,6 @@
     <w:lsdException w:name="List Table 7 Colorful Accent 6" w:uiPriority="52"/>
     <w:lsdException w:name="Mention" w:semiHidden="1" w:unhideWhenUsed="1"/>
     <w:lsdException w:name="Smart Hyperlink" w:semiHidden="1" w:unhideWhenUsed="1"/>
-    <w:lsdException w:name="Hashtag" w:semiHidden="1" w:unhideWhenUsed="1"/>
-    <w:lsdException w:name="Unresolved Mention" w:semiHidden="1" w:unhideWhenUsed="1"/>
   </w:latentStyles>
   <w:style w:type="paragraph" w:default="1" w:styleId="Normal">
     <w:name w:val="Normal"/>
@@ -6338,6 +7458,7 @@
       <w:spacing w:after="0" w:line="240" w:lineRule="auto"/>
     </w:pPr>
     <w:tblPr>
+      <w:tblInd w:w="0" w:type="dxa"/>
       <w:tblBorders>
         <w:top w:val="single" w:sz="4" w:space="0" w:color="auto"/>
         <w:left w:val="single" w:sz="4" w:space="0" w:color="auto"/>
@@ -6346,6 +7467,12 @@
         <w:insideH w:val="single" w:sz="4" w:space="0" w:color="auto"/>
         <w:insideV w:val="single" w:sz="4" w:space="0" w:color="auto"/>
       </w:tblBorders>
+      <w:tblCellMar>
+        <w:top w:w="0" w:type="dxa"/>
+        <w:left w:w="108" w:type="dxa"/>
+        <w:bottom w:w="0" w:type="dxa"/>
+        <w:right w:w="108" w:type="dxa"/>
+      </w:tblCellMar>
     </w:tblPr>
   </w:style>
   <w:style w:type="paragraph" w:styleId="ListParagraph">
@@ -6358,6 +7485,11 @@
       <w:ind w:left="720"/>
       <w:contextualSpacing/>
     </w:pPr>
+  </w:style>
+  <w:style w:type="character" w:customStyle="1" w:styleId="st">
+    <w:name w:val="st"/>
+    <w:basedOn w:val="DefaultParagraphFont"/>
+    <w:rsid w:val="00364D9B"/>
   </w:style>
 </w:styles>
 </file>

</xml_diff>